<commit_message>
Fixed the streaming labs
</commit_message>
<xml_diff>
--- a/3 Streaming/CreateResources.docx
+++ b/3 Streaming/CreateResources.docx
@@ -260,12 +260,14 @@
       <w:r>
         <w:t xml:space="preserve">Enter the database name </w:t>
       </w:r>
+      <w:proofErr w:type="spellStart"/>
       <w:r>
         <w:rPr>
           <w:b/>
         </w:rPr>
         <w:t>cdcasa</w:t>
       </w:r>
+      <w:proofErr w:type="spellEnd"/>
       <w:r>
         <w:t>. This database will be used in the Azure Stream Analytics lab.</w:t>
       </w:r>
@@ -755,7 +757,15 @@
         </w:numPr>
       </w:pPr>
       <w:r>
-        <w:t>Connecting to the database and the server with tools like SQL Server Management Studio will require adding a firewall rule to the server instance. To add a firewall rule to the server instance, choose “Browse” and then choose SQL Servers  via the azure preview portal.</w:t>
+        <w:t xml:space="preserve">Connecting to the database and the server with tools like SQL Server Management Studio will require adding a firewall rule to the server instance. To add a firewall rule to the server instance, choose “Browse” and then choose SQL </w:t>
+      </w:r>
+      <w:proofErr w:type="gramStart"/>
+      <w:r>
+        <w:t>Servers  via</w:t>
+      </w:r>
+      <w:proofErr w:type="gramEnd"/>
+      <w:r>
+        <w:t xml:space="preserve"> the azure preview portal.</w:t>
       </w:r>
     </w:p>
     <w:p>
@@ -1149,7 +1159,15 @@
         </w:numPr>
       </w:pPr>
       <w:r>
-        <w:t>Click Save from the upper menu of the blade. Once the changes are complete, a "Success" message will be returned. Click OK. Close the Firewall Settings blade, and close all the blades to return to the Startpage of the portal.</w:t>
+        <w:t xml:space="preserve">Click Save from the upper menu of the blade. Once the changes are complete, a "Success" message will be returned. Click OK. Close the Firewall Settings blade, and close all the blades to return to the </w:t>
+      </w:r>
+      <w:proofErr w:type="spellStart"/>
+      <w:r>
+        <w:t>Startpage</w:t>
+      </w:r>
+      <w:proofErr w:type="spellEnd"/>
+      <w:r>
+        <w:t xml:space="preserve"> of the portal.</w:t>
       </w:r>
     </w:p>
     <w:p>
@@ -1226,66 +1244,310 @@
       <w:r>
         <w:t>You can now connect to the SQL Server instance using SQL Server Management Studio.</w:t>
       </w:r>
+      <w:bookmarkStart w:id="3" w:name="executing-database-queries"/>
     </w:p>
     <w:p>
       <w:pPr>
         <w:pStyle w:val="Heading2"/>
       </w:pPr>
-      <w:bookmarkStart w:id="3" w:name="executing-database-queries"/>
+      <w:r>
+        <w:t>1.3 Executing Database Queries</w:t>
+      </w:r>
+    </w:p>
+    <w:p>
+      <w:pPr>
+        <w:pStyle w:val="ListParagraph"/>
+        <w:numPr>
+          <w:ilvl w:val="0"/>
+          <w:numId w:val="8"/>
+        </w:numPr>
+      </w:pPr>
+      <w:r>
+        <w:t>Open the Azure SQL DB in Visual Studio:</w:t>
+      </w:r>
+    </w:p>
+    <w:p>
+      <w:pPr>
+        <w:pStyle w:val="ListParagraph"/>
+        <w:ind w:left="360"/>
+      </w:pPr>
+      <w:r>
+        <w:rPr>
+          <w:noProof/>
+          <w:lang w:val="en-GB" w:eastAsia="en-GB"/>
+        </w:rPr>
+        <w:lastRenderedPageBreak/>
+        <w:drawing>
+          <wp:inline distT="0" distB="0" distL="0" distR="0" wp14:anchorId="0E34306F" wp14:editId="6E3DAA2F">
+            <wp:extent cx="5731510" cy="2480310"/>
+            <wp:effectExtent l="0" t="0" r="2540" b="0"/>
+            <wp:docPr id="2" name="Picture 2"/>
+            <wp:cNvGraphicFramePr>
+              <a:graphicFrameLocks xmlns:a="http://schemas.openxmlformats.org/drawingml/2006/main" noChangeAspect="1"/>
+            </wp:cNvGraphicFramePr>
+            <a:graphic xmlns:a="http://schemas.openxmlformats.org/drawingml/2006/main">
+              <a:graphicData uri="http://schemas.openxmlformats.org/drawingml/2006/picture">
+                <pic:pic xmlns:pic="http://schemas.openxmlformats.org/drawingml/2006/picture">
+                  <pic:nvPicPr>
+                    <pic:cNvPr id="2" name="313 sql script 1.jpg"/>
+                    <pic:cNvPicPr/>
+                  </pic:nvPicPr>
+                  <pic:blipFill>
+                    <a:blip r:embed="rId17">
+                      <a:extLst>
+                        <a:ext uri="{28A0092B-C50C-407E-A947-70E740481C1C}">
+                          <a14:useLocalDpi xmlns:a14="http://schemas.microsoft.com/office/drawing/2010/main" val="0"/>
+                        </a:ext>
+                      </a:extLst>
+                    </a:blip>
+                    <a:stretch>
+                      <a:fillRect/>
+                    </a:stretch>
+                  </pic:blipFill>
+                  <pic:spPr>
+                    <a:xfrm>
+                      <a:off x="0" y="0"/>
+                      <a:ext cx="5731510" cy="2480310"/>
+                    </a:xfrm>
+                    <a:prstGeom prst="rect">
+                      <a:avLst/>
+                    </a:prstGeom>
+                  </pic:spPr>
+                </pic:pic>
+              </a:graphicData>
+            </a:graphic>
+          </wp:inline>
+        </w:drawing>
+      </w:r>
+    </w:p>
+    <w:p>
+      <w:pPr>
+        <w:pStyle w:val="ListParagraph"/>
+        <w:ind w:left="360"/>
+      </w:pPr>
+    </w:p>
+    <w:p>
+      <w:pPr>
+        <w:pStyle w:val="ListParagraph"/>
+        <w:numPr>
+          <w:ilvl w:val="0"/>
+          <w:numId w:val="8"/>
+        </w:numPr>
+      </w:pPr>
+      <w:r>
+        <w:t xml:space="preserve">In Visual Studio, in SQL Server Object Explorer, right-click on the Azure SQL DB </w:t>
+      </w:r>
+      <w:proofErr w:type="spellStart"/>
+      <w:r>
+        <w:rPr>
+          <w:b/>
+        </w:rPr>
+        <w:t>cdcasa</w:t>
+      </w:r>
+      <w:proofErr w:type="spellEnd"/>
+      <w:r>
+        <w:rPr>
+          <w:b/>
+        </w:rPr>
+        <w:t xml:space="preserve"> </w:t>
+      </w:r>
+      <w:r>
+        <w:t>to</w:t>
+      </w:r>
+      <w:r>
+        <w:rPr>
+          <w:b/>
+        </w:rPr>
+        <w:t xml:space="preserve"> </w:t>
+      </w:r>
+      <w:r>
+        <w:t xml:space="preserve">create </w:t>
+      </w:r>
+      <w:r>
+        <w:t>a new query:</w:t>
+      </w:r>
+    </w:p>
+    <w:p>
+      <w:pPr>
+        <w:pStyle w:val="ListParagraph"/>
+        <w:ind w:left="360"/>
+      </w:pPr>
+      <w:r>
+        <w:rPr>
+          <w:noProof/>
+          <w:lang w:val="en-GB" w:eastAsia="en-GB"/>
+        </w:rPr>
+        <w:drawing>
+          <wp:inline distT="0" distB="0" distL="0" distR="0" wp14:anchorId="2ABFC2F9" wp14:editId="4E5B162E">
+            <wp:extent cx="3334823" cy="4271749"/>
+            <wp:effectExtent l="0" t="0" r="0" b="0"/>
+            <wp:docPr id="3" name="Picture 3"/>
+            <wp:cNvGraphicFramePr>
+              <a:graphicFrameLocks xmlns:a="http://schemas.openxmlformats.org/drawingml/2006/main" noChangeAspect="1"/>
+            </wp:cNvGraphicFramePr>
+            <a:graphic xmlns:a="http://schemas.openxmlformats.org/drawingml/2006/main">
+              <a:graphicData uri="http://schemas.openxmlformats.org/drawingml/2006/picture">
+                <pic:pic xmlns:pic="http://schemas.openxmlformats.org/drawingml/2006/picture">
+                  <pic:nvPicPr>
+                    <pic:cNvPr id="3" name="313 sql script 2.jpg"/>
+                    <pic:cNvPicPr/>
+                  </pic:nvPicPr>
+                  <pic:blipFill>
+                    <a:blip r:embed="rId18">
+                      <a:extLst>
+                        <a:ext uri="{28A0092B-C50C-407E-A947-70E740481C1C}">
+                          <a14:useLocalDpi xmlns:a14="http://schemas.microsoft.com/office/drawing/2010/main" val="0"/>
+                        </a:ext>
+                      </a:extLst>
+                    </a:blip>
+                    <a:stretch>
+                      <a:fillRect/>
+                    </a:stretch>
+                  </pic:blipFill>
+                  <pic:spPr>
+                    <a:xfrm>
+                      <a:off x="0" y="0"/>
+                      <a:ext cx="3336652" cy="4274092"/>
+                    </a:xfrm>
+                    <a:prstGeom prst="rect">
+                      <a:avLst/>
+                    </a:prstGeom>
+                  </pic:spPr>
+                </pic:pic>
+              </a:graphicData>
+            </a:graphic>
+          </wp:inline>
+        </w:drawing>
+      </w:r>
+    </w:p>
+    <w:p>
+      <w:pPr>
+        <w:pStyle w:val="ListParagraph"/>
+        <w:ind w:left="360"/>
+      </w:pPr>
+    </w:p>
+    <w:p>
+      <w:pPr>
+        <w:pStyle w:val="ListParagraph"/>
+        <w:numPr>
+          <w:ilvl w:val="0"/>
+          <w:numId w:val="8"/>
+        </w:numPr>
+      </w:pPr>
+      <w:r>
+        <w:t>Copy the contents of the SQL script</w:t>
+      </w:r>
+      <w:r>
+        <w:t xml:space="preserve"> </w:t>
+      </w:r>
+      <w:r>
+        <w:rPr>
+          <w:b/>
+        </w:rPr>
+        <w:t>\3 Streaming\1_CreateSQLTable.sql</w:t>
+      </w:r>
+      <w:r>
+        <w:rPr>
+          <w:b/>
+        </w:rPr>
+        <w:t xml:space="preserve"> </w:t>
+      </w:r>
+      <w:r>
+        <w:t>into the query windows and execute it:</w:t>
+      </w:r>
+    </w:p>
+    <w:p>
+      <w:pPr>
+        <w:pStyle w:val="ListParagraph"/>
+        <w:numPr>
+          <w:ilvl w:val="0"/>
+          <w:numId w:val="8"/>
+        </w:numPr>
+      </w:pPr>
+      <w:r>
+        <w:rPr>
+          <w:noProof/>
+          <w:lang w:val="en-GB" w:eastAsia="en-GB"/>
+        </w:rPr>
+        <w:lastRenderedPageBreak/>
+        <w:drawing>
+          <wp:inline distT="0" distB="0" distL="0" distR="0" wp14:anchorId="0EA053A0" wp14:editId="569D4693">
+            <wp:extent cx="5731510" cy="3638550"/>
+            <wp:effectExtent l="0" t="0" r="2540" b="0"/>
+            <wp:docPr id="4" name="Picture 4"/>
+            <wp:cNvGraphicFramePr>
+              <a:graphicFrameLocks xmlns:a="http://schemas.openxmlformats.org/drawingml/2006/main" noChangeAspect="1"/>
+            </wp:cNvGraphicFramePr>
+            <a:graphic xmlns:a="http://schemas.openxmlformats.org/drawingml/2006/main">
+              <a:graphicData uri="http://schemas.openxmlformats.org/drawingml/2006/picture">
+                <pic:pic xmlns:pic="http://schemas.openxmlformats.org/drawingml/2006/picture">
+                  <pic:nvPicPr>
+                    <pic:cNvPr id="4" name="313 sql script 3.jpg"/>
+                    <pic:cNvPicPr/>
+                  </pic:nvPicPr>
+                  <pic:blipFill>
+                    <a:blip r:embed="rId19">
+                      <a:extLst>
+                        <a:ext uri="{28A0092B-C50C-407E-A947-70E740481C1C}">
+                          <a14:useLocalDpi xmlns:a14="http://schemas.microsoft.com/office/drawing/2010/main" val="0"/>
+                        </a:ext>
+                      </a:extLst>
+                    </a:blip>
+                    <a:stretch>
+                      <a:fillRect/>
+                    </a:stretch>
+                  </pic:blipFill>
+                  <pic:spPr>
+                    <a:xfrm>
+                      <a:off x="0" y="0"/>
+                      <a:ext cx="5731510" cy="3638550"/>
+                    </a:xfrm>
+                    <a:prstGeom prst="rect">
+                      <a:avLst/>
+                    </a:prstGeom>
+                  </pic:spPr>
+                </pic:pic>
+              </a:graphicData>
+            </a:graphic>
+          </wp:inline>
+        </w:drawing>
+      </w:r>
+    </w:p>
+    <w:p/>
+    <w:p>
+      <w:pPr>
+        <w:pStyle w:val="Heading1"/>
+      </w:pPr>
+      <w:bookmarkStart w:id="4" w:name="event-hub"/>
+      <w:r>
+        <w:t>2. Event Hub</w:t>
+      </w:r>
+    </w:p>
+    <w:bookmarkEnd w:id="4"/>
+    <w:p>
+      <w:r>
+        <w:t>The following lab will demonstrate how to create an Event Hub in Azure and will introduce the Microsoft Azure Management Portal. Many of the labs will connect to Event Hubs as a data source.</w:t>
+      </w:r>
+    </w:p>
+    <w:p>
+      <w:r>
+        <w:t>Microsoft Azure Service Bus provides a hosted, secure, and widely available infrastructure for widespread communication, large-scale event distribution, naming, and service publishing. Service Bus provides connectivity options including REST endpoints.</w:t>
+      </w:r>
+    </w:p>
+    <w:p>
+      <w:r>
+        <w:t>Service Bus provides both relayed and brokered messages. The relay service supports direct one-way messaging, request/response messaging, and peer-to-peer messaging. Brokered messaging provides durable, asynchronous messaging components such as Queues, Topics, and Subscriptions.</w:t>
+      </w:r>
+    </w:p>
+    <w:p>
+      <w:r>
+        <w:t>The Event Hub provides a scale out way to build a high performance and high volume messaging backbone in Azure and is suitable for all types of lines of business that need scale when ingesting data into the Cloud.</w:t>
+      </w:r>
     </w:p>
     <w:p>
       <w:pPr>
         <w:pStyle w:val="Heading2"/>
       </w:pPr>
-      <w:r>
-        <w:t>1.3 Executing Database Queries</w:t>
-      </w:r>
-    </w:p>
-    <w:p>
-      <w:r>
-        <w:t xml:space="preserve">&lt;&lt; CHECK </w:t>
-      </w:r>
-      <w:r>
-        <w:t>INTERNAL AZURE CHANGES ARE PUBLIC&gt;&gt;</w:t>
-      </w:r>
-    </w:p>
-    <w:p/>
-    <w:p/>
-    <w:p>
-      <w:pPr>
-        <w:pStyle w:val="Heading1"/>
-      </w:pPr>
-      <w:bookmarkStart w:id="4" w:name="event-hub"/>
-      <w:r>
-        <w:lastRenderedPageBreak/>
-        <w:t>2. Event Hub</w:t>
-      </w:r>
-    </w:p>
-    <w:bookmarkEnd w:id="4"/>
-    <w:p>
-      <w:r>
-        <w:t>The following lab will demonstrate how to create an Event Hub in Azure and will introduce the Microsoft Azure Management Portal. Many of the labs will connect to Event Hubs as a data source.</w:t>
-      </w:r>
-    </w:p>
-    <w:p>
-      <w:r>
-        <w:t>Microsoft Azure Service Bus provides a hosted, secure, and widely available infrastructure for widespread communication, large-scale event distribution, naming, and service publishing. Service Bus provides connectivity options including REST endpoints.</w:t>
-      </w:r>
-    </w:p>
-    <w:p>
-      <w:r>
-        <w:t>Service Bus provides both relayed and brokered messages. The relay service supports direct one-way messaging, request/response messaging, and peer-to-peer messaging. Brokered messaging provides durable, asynchronous messaging components such as Queues, Topics, and Subscriptions.</w:t>
-      </w:r>
-    </w:p>
-    <w:p>
-      <w:r>
-        <w:t>The Event Hub provides a scale out way to build a high performance and high volume messaging backbone in Azure and is suitable for all types of lines of business that need scale when ingesting data into the Cloud.</w:t>
-      </w:r>
-    </w:p>
-    <w:p>
-      <w:pPr>
-        <w:pStyle w:val="Heading2"/>
-      </w:pPr>
       <w:bookmarkStart w:id="5" w:name="create-event-hub"/>
       <w:r>
         <w:t>2.1 Create Event Hub</w:t>
@@ -1302,7 +1564,7 @@
       <w:r>
         <w:t xml:space="preserve">Navigate to the Microsoft Azure management interface </w:t>
       </w:r>
-      <w:hyperlink r:id="rId17">
+      <w:hyperlink r:id="rId20">
         <w:r>
           <w:rPr>
             <w:rStyle w:val="Link"/>
@@ -1322,6 +1584,7 @@
         </w:numPr>
       </w:pPr>
       <w:r>
+        <w:lastRenderedPageBreak/>
         <w:t>Ensure you are on the correct subscription by locating the following button in the upper right hand corner of the screen.</w:t>
       </w:r>
     </w:p>
@@ -1353,7 +1616,7 @@
                     </pic:cNvPicPr>
                   </pic:nvPicPr>
                   <pic:blipFill>
-                    <a:blip r:embed="rId18"/>
+                    <a:blip r:embed="rId21"/>
                     <a:stretch>
                       <a:fillRect/>
                     </a:stretch>
@@ -1437,7 +1700,7 @@
                     </pic:cNvPicPr>
                   </pic:nvPicPr>
                   <pic:blipFill>
-                    <a:blip r:embed="rId19"/>
+                    <a:blip r:embed="rId22"/>
                     <a:stretch>
                       <a:fillRect/>
                     </a:stretch>
@@ -1521,7 +1784,7 @@
                     </pic:cNvPicPr>
                   </pic:nvPicPr>
                   <pic:blipFill>
-                    <a:blip r:embed="rId20"/>
+                    <a:blip r:embed="rId23"/>
                     <a:stretch>
                       <a:fillRect/>
                     </a:stretch>
@@ -1580,7 +1843,6 @@
           <w:noProof/>
           <w:lang w:val="en-GB" w:eastAsia="en-GB"/>
         </w:rPr>
-        <w:lastRenderedPageBreak/>
         <w:drawing>
           <wp:inline distT="0" distB="0" distL="0" distR="0" wp14:anchorId="406488CC" wp14:editId="6BE0C423">
             <wp:extent cx="10198100" cy="4089400"/>
@@ -1597,7 +1859,7 @@
                     </pic:cNvPicPr>
                   </pic:nvPicPr>
                   <pic:blipFill>
-                    <a:blip r:embed="rId21"/>
+                    <a:blip r:embed="rId24"/>
                     <a:stretch>
                       <a:fillRect/>
                     </a:stretch>
@@ -1661,7 +1923,7 @@
                     </pic:cNvPicPr>
                   </pic:nvPicPr>
                   <pic:blipFill>
-                    <a:blip r:embed="rId22"/>
+                    <a:blip r:embed="rId25"/>
                     <a:stretch>
                       <a:fillRect/>
                     </a:stretch>
@@ -1745,7 +2007,7 @@
                     </pic:cNvPicPr>
                   </pic:nvPicPr>
                   <pic:blipFill>
-                    <a:blip r:embed="rId23"/>
+                    <a:blip r:embed="rId26"/>
                     <a:stretch>
                       <a:fillRect/>
                     </a:stretch>
@@ -1804,7 +2066,6 @@
           <w:noProof/>
           <w:lang w:val="en-GB" w:eastAsia="en-GB"/>
         </w:rPr>
-        <w:lastRenderedPageBreak/>
         <w:drawing>
           <wp:inline distT="0" distB="0" distL="0" distR="0" wp14:anchorId="7153E2EA" wp14:editId="3A351A0D">
             <wp:extent cx="6108700" cy="5029200"/>
@@ -1821,7 +2082,7 @@
                     </pic:cNvPicPr>
                   </pic:nvPicPr>
                   <pic:blipFill>
-                    <a:blip r:embed="rId24"/>
+                    <a:blip r:embed="rId27"/>
                     <a:stretch>
                       <a:fillRect/>
                     </a:stretch>
@@ -1897,7 +2158,7 @@
                     </pic:cNvPicPr>
                   </pic:nvPicPr>
                   <pic:blipFill>
-                    <a:blip r:embed="rId25"/>
+                    <a:blip r:embed="rId28"/>
                     <a:stretch>
                       <a:fillRect/>
                     </a:stretch>
@@ -2008,7 +2269,7 @@
                     </pic:cNvPicPr>
                   </pic:nvPicPr>
                   <pic:blipFill>
-                    <a:blip r:embed="rId26"/>
+                    <a:blip r:embed="rId29"/>
                     <a:stretch>
                       <a:fillRect/>
                     </a:stretch>
@@ -2084,7 +2345,7 @@
                     </pic:cNvPicPr>
                   </pic:nvPicPr>
                   <pic:blipFill>
-                    <a:blip r:embed="rId27"/>
+                    <a:blip r:embed="rId30"/>
                     <a:stretch>
                       <a:fillRect/>
                     </a:stretch>
@@ -2174,7 +2435,7 @@
                     </pic:cNvPicPr>
                   </pic:nvPicPr>
                   <pic:blipFill>
-                    <a:blip r:embed="rId28"/>
+                    <a:blip r:embed="rId31"/>
                     <a:stretch>
                       <a:fillRect/>
                     </a:stretch>
@@ -2250,7 +2511,7 @@
                     </pic:cNvPicPr>
                   </pic:nvPicPr>
                   <pic:blipFill>
-                    <a:blip r:embed="rId29"/>
+                    <a:blip r:embed="rId32"/>
                     <a:stretch>
                       <a:fillRect/>
                     </a:stretch>
@@ -2314,7 +2575,7 @@
                     </pic:cNvPicPr>
                   </pic:nvPicPr>
                   <pic:blipFill>
-                    <a:blip r:embed="rId30"/>
+                    <a:blip r:embed="rId33"/>
                     <a:stretch>
                       <a:fillRect/>
                     </a:stretch>
@@ -2390,7 +2651,7 @@
                     </pic:cNvPicPr>
                   </pic:nvPicPr>
                   <pic:blipFill>
-                    <a:blip r:embed="rId31"/>
+                    <a:blip r:embed="rId34"/>
                     <a:stretch>
                       <a:fillRect/>
                     </a:stretch>
@@ -2465,7 +2726,7 @@
                     </pic:cNvPicPr>
                   </pic:nvPicPr>
                   <pic:blipFill>
-                    <a:blip r:embed="rId32"/>
+                    <a:blip r:embed="rId35"/>
                     <a:stretch>
                       <a:fillRect/>
                     </a:stretch>
@@ -2511,12 +2772,14 @@
       <w:r>
         <w:t xml:space="preserve">Enter </w:t>
       </w:r>
+      <w:proofErr w:type="spellStart"/>
       <w:r>
         <w:rPr>
           <w:b/>
         </w:rPr>
         <w:t>mypolicy</w:t>
       </w:r>
+      <w:proofErr w:type="spellEnd"/>
       <w:r>
         <w:t xml:space="preserve"> as the new policy name in the name textbox and select </w:t>
       </w:r>
@@ -2552,10 +2815,10 @@
           <w:lang w:val="en-GB" w:eastAsia="en-GB"/>
         </w:rPr>
         <w:drawing>
-          <wp:inline distT="0" distB="0" distL="0" distR="0" wp14:anchorId="6DC4AC48" wp14:editId="2D12459C">
-            <wp:extent cx="4609524" cy="676190"/>
-            <wp:effectExtent l="0" t="0" r="635" b="0"/>
-            <wp:docPr id="1" name="Picture 1"/>
+          <wp:inline distT="0" distB="0" distL="0" distR="0" wp14:anchorId="7AE5B996" wp14:editId="595F39E4">
+            <wp:extent cx="4686300" cy="704850"/>
+            <wp:effectExtent l="0" t="0" r="0" b="0"/>
+            <wp:docPr id="6" name="Picture 6"/>
             <wp:cNvGraphicFramePr>
               <a:graphicFrameLocks xmlns:a="http://schemas.openxmlformats.org/drawingml/2006/main" noChangeAspect="1"/>
             </wp:cNvGraphicFramePr>
@@ -2563,11 +2826,17 @@
               <a:graphicData uri="http://schemas.openxmlformats.org/drawingml/2006/picture">
                 <pic:pic xmlns:pic="http://schemas.openxmlformats.org/drawingml/2006/picture">
                   <pic:nvPicPr>
-                    <pic:cNvPr id="1" name=""/>
+                    <pic:cNvPr id="6" name="32 eventhub policy.jpg"/>
                     <pic:cNvPicPr/>
                   </pic:nvPicPr>
                   <pic:blipFill>
-                    <a:blip r:embed="rId33"/>
+                    <a:blip r:embed="rId36">
+                      <a:extLst>
+                        <a:ext uri="{28A0092B-C50C-407E-A947-70E740481C1C}">
+                          <a14:useLocalDpi xmlns:a14="http://schemas.microsoft.com/office/drawing/2010/main" val="0"/>
+                        </a:ext>
+                      </a:extLst>
+                    </a:blip>
                     <a:stretch>
                       <a:fillRect/>
                     </a:stretch>
@@ -2575,7 +2844,7 @@
                   <pic:spPr>
                     <a:xfrm>
                       <a:off x="0" y="0"/>
-                      <a:ext cx="4609524" cy="676190"/>
+                      <a:ext cx="4686300" cy="704850"/>
                     </a:xfrm>
                     <a:prstGeom prst="rect">
                       <a:avLst/>
@@ -2587,8 +2856,6 @@
           </wp:inline>
         </w:drawing>
       </w:r>
-      <w:bookmarkStart w:id="7" w:name="_GoBack"/>
-      <w:bookmarkEnd w:id="7"/>
     </w:p>
     <w:p>
       <w:pPr>
@@ -2638,7 +2905,7 @@
                     </pic:cNvPicPr>
                   </pic:nvPicPr>
                   <pic:blipFill>
-                    <a:blip r:embed="rId34"/>
+                    <a:blip r:embed="rId37"/>
                     <a:stretch>
                       <a:fillRect/>
                     </a:stretch>
@@ -2714,7 +2981,7 @@
                     </pic:cNvPicPr>
                   </pic:nvPicPr>
                   <pic:blipFill>
-                    <a:blip r:embed="rId35"/>
+                    <a:blip r:embed="rId38"/>
                     <a:stretch>
                       <a:fillRect/>
                     </a:stretch>
@@ -2766,12 +3033,12 @@
       <w:pPr>
         <w:pStyle w:val="Heading2"/>
       </w:pPr>
-      <w:bookmarkStart w:id="8" w:name="device-sender"/>
+      <w:bookmarkStart w:id="7" w:name="device-sender"/>
       <w:r>
         <w:t>3. Device Sender</w:t>
       </w:r>
     </w:p>
-    <w:bookmarkEnd w:id="8"/>
+    <w:bookmarkEnd w:id="7"/>
     <w:p>
       <w:r>
         <w:t>Device Sender is a small command line program that can be used to send messages to an event hub. It will automatically generate a set of messages over a small timeframe. It simulates 4 device types; Temperature, Energy, Humidity and Light. You should only need to do this once for all subsequent labs as you can re-use this dataset.</w:t>
@@ -2783,39 +3050,41 @@
           <w:ilvl w:val="0"/>
           <w:numId w:val="7"/>
         </w:numPr>
+        <w:rPr>
+          <w:i/>
+        </w:rPr>
       </w:pPr>
       <w:r>
         <w:t>Open a command prompt. Na</w:t>
       </w:r>
       <w:r>
-        <w:t>vigate to the Data Culture Resources and in the IoT Folder find the tools and DeviceSender.exe file</w:t>
-      </w:r>
-    </w:p>
-    <w:p>
-      <w:pPr>
-        <w:ind w:left="480"/>
-        <w:rPr>
-          <w:i/>
-        </w:rPr>
-      </w:pPr>
+        <w:t xml:space="preserve">vigate to the </w:t>
+      </w:r>
+      <w:r>
+        <w:t xml:space="preserve">file </w:t>
+      </w:r>
+      <w:r>
+        <w:br/>
+      </w:r>
       <w:r>
         <w:rPr>
           <w:b/>
-          <w:i/>
-        </w:rPr>
-        <w:t>For example:</w:t>
-      </w:r>
-      <w:r>
-        <w:rPr>
-          <w:i/>
-        </w:rPr>
-        <w:t xml:space="preserve"> C:\\Documents\DataCultureSeries\IoT Track\2.CreateResources</w:t>
-      </w:r>
-      <w:r>
-        <w:rPr>
-          <w:i/>
-        </w:rPr>
-        <w:t>\tools\DeviceSender</w:t>
+        </w:rPr>
+        <w:t>\3 Streaming\</w:t>
+      </w:r>
+      <w:proofErr w:type="spellStart"/>
+      <w:r>
+        <w:rPr>
+          <w:b/>
+        </w:rPr>
+        <w:t>DeviceSender</w:t>
+      </w:r>
+      <w:proofErr w:type="spellEnd"/>
+      <w:r>
+        <w:rPr>
+          <w:b/>
+        </w:rPr>
+        <w:t>\DeviceSender.exe</w:t>
       </w:r>
     </w:p>
     <w:p>
@@ -2827,10 +3096,15 @@
         </w:numPr>
       </w:pPr>
       <w:r>
-        <w:t xml:space="preserve">Execute the following command to send messages to the event hub. A copy of this script is available on the </w:t>
-      </w:r>
-      <w:r>
-        <w:t>OneDrive here:&lt;&gt; or the Github repo here:&lt;&gt;</w:t>
+        <w:t>Execute the following command to send messages to the event hub. A co</w:t>
+      </w:r>
+      <w:r>
+        <w:t>py of this script is available i</w:t>
+      </w:r>
+      <w:bookmarkStart w:id="8" w:name="_GoBack"/>
+      <w:bookmarkEnd w:id="8"/>
+      <w:r>
+        <w:t>n</w:t>
       </w:r>
       <w:r>
         <w:t xml:space="preserve"> </w:t>
@@ -2839,7 +3113,7 @@
         <w:rPr>
           <w:b/>
         </w:rPr>
-        <w:t>C:.txt</w:t>
+        <w:t>\3 Streaming\devicesender.txt</w:t>
       </w:r>
       <w:r>
         <w:t>.</w:t>
@@ -2854,7 +3128,15 @@
         </w:numPr>
       </w:pPr>
       <w:r>
-        <w:t>&lt;eventHubNamespace&gt; refers to the namespace of the Event Hub created in the previous section.</w:t>
+        <w:t>&lt;</w:t>
+      </w:r>
+      <w:proofErr w:type="spellStart"/>
+      <w:r>
+        <w:t>eventHubNamespace</w:t>
+      </w:r>
+      <w:proofErr w:type="spellEnd"/>
+      <w:r>
+        <w:t>&gt; refers to the namespace of the Event Hub created in the previous section.</w:t>
       </w:r>
     </w:p>
     <w:p>
@@ -2866,7 +3148,15 @@
         </w:numPr>
       </w:pPr>
       <w:r>
-        <w:t>&lt;eventHubName&gt; refers to the name of the Event Hub created in the previous section.</w:t>
+        <w:t>&lt;</w:t>
+      </w:r>
+      <w:proofErr w:type="spellStart"/>
+      <w:r>
+        <w:t>eventHubName</w:t>
+      </w:r>
+      <w:proofErr w:type="spellEnd"/>
+      <w:r>
+        <w:t>&gt; refers to the name of the Event Hub created in the previous section.</w:t>
       </w:r>
     </w:p>
     <w:p>
@@ -2878,14 +3168,24 @@
         </w:numPr>
       </w:pPr>
       <w:r>
-        <w:t xml:space="preserve">&lt;policyName&gt; will be </w:t>
-      </w:r>
+        <w:t>&lt;</w:t>
+      </w:r>
+      <w:proofErr w:type="spellStart"/>
+      <w:r>
+        <w:t>policyName</w:t>
+      </w:r>
+      <w:proofErr w:type="spellEnd"/>
+      <w:r>
+        <w:t xml:space="preserve">&gt; will be </w:t>
+      </w:r>
+      <w:proofErr w:type="spellStart"/>
       <w:r>
         <w:rPr>
           <w:b/>
         </w:rPr>
         <w:t>mypolicy</w:t>
       </w:r>
+      <w:proofErr w:type="spellEnd"/>
       <w:r>
         <w:t xml:space="preserve"> if the previous directions were followed. If not, enter the name of the policy created in the previous section.</w:t>
       </w:r>
@@ -2899,21 +3199,107 @@
         </w:numPr>
       </w:pPr>
       <w:r>
-        <w:t>&lt;policyKey&gt; is the Event Hub policy key saved to the text file.</w:t>
-      </w:r>
-    </w:p>
-    <w:p>
-      <w:pPr>
-        <w:numPr>
-          <w:ilvl w:val="0"/>
-          <w:numId w:val="1"/>
-        </w:numPr>
-      </w:pPr>
+        <w:t>&lt;</w:t>
+      </w:r>
+      <w:proofErr w:type="spellStart"/>
+      <w:r>
+        <w:t>policyKey</w:t>
+      </w:r>
+      <w:proofErr w:type="spellEnd"/>
+      <w:r>
+        <w:t>&gt; is the Event Hub policy key saved to the text file.</w:t>
+      </w:r>
+    </w:p>
+    <w:p>
+      <w:pPr>
+        <w:numPr>
+          <w:ilvl w:val="0"/>
+          <w:numId w:val="1"/>
+        </w:numPr>
+      </w:pPr>
+      <w:proofErr w:type="spellStart"/>
       <w:r>
         <w:rPr>
           <w:rStyle w:val="VerbatimChar"/>
         </w:rPr>
-        <w:t>DeviceSender GenerateDataToEventHub -n &lt;eventHubNamespace&gt; -e &lt;eventHubName&gt; -p &lt;policyName&gt; -k &lt;policyKey&gt;</w:t>
+        <w:t>DeviceSender</w:t>
+      </w:r>
+      <w:proofErr w:type="spellEnd"/>
+      <w:r>
+        <w:rPr>
+          <w:rStyle w:val="VerbatimChar"/>
+        </w:rPr>
+        <w:t xml:space="preserve"> </w:t>
+      </w:r>
+      <w:proofErr w:type="spellStart"/>
+      <w:r>
+        <w:rPr>
+          <w:rStyle w:val="VerbatimChar"/>
+        </w:rPr>
+        <w:t>GenerateDataToEventHub</w:t>
+      </w:r>
+      <w:proofErr w:type="spellEnd"/>
+      <w:r>
+        <w:rPr>
+          <w:rStyle w:val="VerbatimChar"/>
+        </w:rPr>
+        <w:t xml:space="preserve"> -n &lt;</w:t>
+      </w:r>
+      <w:proofErr w:type="spellStart"/>
+      <w:r>
+        <w:rPr>
+          <w:rStyle w:val="VerbatimChar"/>
+        </w:rPr>
+        <w:t>eventHubNamespace</w:t>
+      </w:r>
+      <w:proofErr w:type="spellEnd"/>
+      <w:r>
+        <w:rPr>
+          <w:rStyle w:val="VerbatimChar"/>
+        </w:rPr>
+        <w:t>&gt; -e &lt;</w:t>
+      </w:r>
+      <w:proofErr w:type="spellStart"/>
+      <w:r>
+        <w:rPr>
+          <w:rStyle w:val="VerbatimChar"/>
+        </w:rPr>
+        <w:t>eventHubName</w:t>
+      </w:r>
+      <w:proofErr w:type="spellEnd"/>
+      <w:r>
+        <w:rPr>
+          <w:rStyle w:val="VerbatimChar"/>
+        </w:rPr>
+        <w:t>&gt; -p &lt;</w:t>
+      </w:r>
+      <w:proofErr w:type="spellStart"/>
+      <w:r>
+        <w:rPr>
+          <w:rStyle w:val="VerbatimChar"/>
+        </w:rPr>
+        <w:t>policyName</w:t>
+      </w:r>
+      <w:proofErr w:type="spellEnd"/>
+      <w:r>
+        <w:rPr>
+          <w:rStyle w:val="VerbatimChar"/>
+        </w:rPr>
+        <w:t>&gt; -k &lt;</w:t>
+      </w:r>
+      <w:proofErr w:type="spellStart"/>
+      <w:r>
+        <w:rPr>
+          <w:rStyle w:val="VerbatimChar"/>
+        </w:rPr>
+        <w:t>policyKey</w:t>
+      </w:r>
+      <w:proofErr w:type="spellEnd"/>
+      <w:r>
+        <w:rPr>
+          <w:rStyle w:val="VerbatimChar"/>
+        </w:rPr>
+        <w:t>&gt;</w:t>
       </w:r>
     </w:p>
     <w:p>
@@ -3438,6 +3824,92 @@
     </w:lvl>
   </w:abstractNum>
   <w:abstractNum w:abstractNumId="5" w15:restartNumberingAfterBreak="0">
+    <w:nsid w:val="71790A22"/>
+    <w:multiLevelType w:val="hybridMultilevel"/>
+    <w:tmpl w:val="D2D84040"/>
+    <w:lvl w:ilvl="0" w:tplc="0809000F">
+      <w:start w:val="1"/>
+      <w:numFmt w:val="decimal"/>
+      <w:lvlText w:val="%1."/>
+      <w:lvlJc w:val="left"/>
+      <w:pPr>
+        <w:ind w:left="360" w:hanging="360"/>
+      </w:pPr>
+    </w:lvl>
+    <w:lvl w:ilvl="1" w:tplc="08090019" w:tentative="1">
+      <w:start w:val="1"/>
+      <w:numFmt w:val="lowerLetter"/>
+      <w:lvlText w:val="%2."/>
+      <w:lvlJc w:val="left"/>
+      <w:pPr>
+        <w:ind w:left="1080" w:hanging="360"/>
+      </w:pPr>
+    </w:lvl>
+    <w:lvl w:ilvl="2" w:tplc="0809001B" w:tentative="1">
+      <w:start w:val="1"/>
+      <w:numFmt w:val="lowerRoman"/>
+      <w:lvlText w:val="%3."/>
+      <w:lvlJc w:val="right"/>
+      <w:pPr>
+        <w:ind w:left="1800" w:hanging="180"/>
+      </w:pPr>
+    </w:lvl>
+    <w:lvl w:ilvl="3" w:tplc="0809000F" w:tentative="1">
+      <w:start w:val="1"/>
+      <w:numFmt w:val="decimal"/>
+      <w:lvlText w:val="%4."/>
+      <w:lvlJc w:val="left"/>
+      <w:pPr>
+        <w:ind w:left="2520" w:hanging="360"/>
+      </w:pPr>
+    </w:lvl>
+    <w:lvl w:ilvl="4" w:tplc="08090019" w:tentative="1">
+      <w:start w:val="1"/>
+      <w:numFmt w:val="lowerLetter"/>
+      <w:lvlText w:val="%5."/>
+      <w:lvlJc w:val="left"/>
+      <w:pPr>
+        <w:ind w:left="3240" w:hanging="360"/>
+      </w:pPr>
+    </w:lvl>
+    <w:lvl w:ilvl="5" w:tplc="0809001B" w:tentative="1">
+      <w:start w:val="1"/>
+      <w:numFmt w:val="lowerRoman"/>
+      <w:lvlText w:val="%6."/>
+      <w:lvlJc w:val="right"/>
+      <w:pPr>
+        <w:ind w:left="3960" w:hanging="180"/>
+      </w:pPr>
+    </w:lvl>
+    <w:lvl w:ilvl="6" w:tplc="0809000F" w:tentative="1">
+      <w:start w:val="1"/>
+      <w:numFmt w:val="decimal"/>
+      <w:lvlText w:val="%7."/>
+      <w:lvlJc w:val="left"/>
+      <w:pPr>
+        <w:ind w:left="4680" w:hanging="360"/>
+      </w:pPr>
+    </w:lvl>
+    <w:lvl w:ilvl="7" w:tplc="08090019" w:tentative="1">
+      <w:start w:val="1"/>
+      <w:numFmt w:val="lowerLetter"/>
+      <w:lvlText w:val="%8."/>
+      <w:lvlJc w:val="left"/>
+      <w:pPr>
+        <w:ind w:left="5400" w:hanging="360"/>
+      </w:pPr>
+    </w:lvl>
+    <w:lvl w:ilvl="8" w:tplc="0809001B" w:tentative="1">
+      <w:start w:val="1"/>
+      <w:numFmt w:val="lowerRoman"/>
+      <w:lvlText w:val="%9."/>
+      <w:lvlJc w:val="right"/>
+      <w:pPr>
+        <w:ind w:left="6120" w:hanging="180"/>
+      </w:pPr>
+    </w:lvl>
+  </w:abstractNum>
+  <w:abstractNum w:abstractNumId="6" w15:restartNumberingAfterBreak="0">
     <w:nsid w:val="77E26768"/>
     <w:multiLevelType w:val="multilevel"/>
     <w:tmpl w:val="BF0E3042"/>
@@ -3597,6 +4069,9 @@
     <w:abstractNumId w:val="2"/>
   </w:num>
   <w:num w:numId="7">
+    <w:abstractNumId w:val="6"/>
+  </w:num>
+  <w:num w:numId="8">
     <w:abstractNumId w:val="5"/>
   </w:num>
 </w:numbering>

</xml_diff>